<commit_message>
Improved prompt and added dropdown feature for task status and project status
</commit_message>
<xml_diff>
--- a/backend/output/summary.docx
+++ b/backend/output/summary.docx
@@ -9,50 +9,104 @@
     </w:p>
     <w:p>
       <w:r>
-        <w:t>Generated: 09 Dec 2025</w:t>
+        <w:t>Generated: 11 Dec 2025</w:t>
       </w:r>
     </w:p>
     <w:p/>
     <w:p>
       <w:r>
         <w:t>
-          Here's a rewritten version of the activity log as a smooth, chronological project narrative:
-          <w:br/>
-          <w:br/>
-          As we progress on the project, our focus has shifted to advancing two key areas: AI development and component development. Our team has made significant strides in both fronts, with notable achievements that warrant mentioning.
-          <w:br/>
-          <w:br/>
-          In terms of AI development, we have made excellent headway, capitalizing on the potential of this technology to drive innovation within the project. However, there are still several tasks pending completion before we can consider this aspect fully realized. One pressing concern is the identification and mitigation of risks associated with integrating AI into our system, which could impact overall stability and performance.
-          <w:br/>
-          <w:br/>
-          Meanwhile, component development has been gaining momentum, with various components being designed and developed in parallel to our AI efforts. While substantial progress has been made, there are still a few critical components that require more attention before we can consider them complete. Notably, one crucial component is awaiting resolution of an outstanding issue that's currently blocking its completion.
-          <w:br/>
-          <w:br/>
-          To move forward effectively, we need to address the remaining tasks and blockers in both areas, prioritize our efforts accordingly, and mitigate potential risks as soon as possible. By doing so, we'll be able to make further strides toward our project goals and ensure a smooth progression of development activities.
-          <w:br/>
-          <w:br/>
-          Key highlights include:
-          <w:br/>
-          - AI development: Progress has been made, but several tasks are pending completion.
-          <w:br/>
-          - Component development: Substantial progress has been achieved, but a few critical components await resolution of an outstanding issue.
-          <w:br/>
-          <w:br/>
-          Pending tasks:
-          <w:br/>
-          - Complete AI development tasks
-          <w:br/>
-          - Resolve outstanding issue impacting component development
-          <w:br/>
-          <w:br/>
-          Blockers:
-          <w:br/>
-          - Identify and mitigate risks associated with integrating AI into the system
-          <w:br/>
-          <w:br/>
-          Risks:
-          <w:br/>
-          - Integration risks associated with AI could impact stability and performance.
+          Here is the rewritten activity log in a smooth, chronological project narrative:
+          <w:br/>
+          <w:br/>
+          The AI document generation functionality was successfully tested and validated to ensure that its format and structure met the required specifications. Concurrently, we began integrating AI Document Generation with our GitHub repository, setting up a complete structure and branch workflow.
+          <w:br/>
+          <w:br/>
+          Next, we turned our attention to creating the Personal Employee Page (PEP), which involved designing both the UI and backend endpoint integration with the database. This task was completed promptly, allowing us to move forward with planning the integration of AI and polishing the backend further.
+          <w:br/>
+          <w:br/>
+          We then refined the API structure, improved service, controller, and data flow, and prepared for the integration of AI Document Generation. After retesting the project and task workflow to ensure stability, we fixed bugs related to data display, enhanced UX (User Experience), and validated forms. Furthermore, we successfully connected the backend, frontend, and PostgreSQL database.
+          <w:br/>
+          <w:br/>
+          Subsequent tasks included adding Project Form and Task Form, testing interaction flow between them, and fixing display bugs related to billable assignments, due dates, and form inputs. We also integrated these forms with the backend and ensured they received input correctly.
+          <w:br/>
+          <w:br/>
+          To further enhance our project, we began detailing the flow of interactions between Projects, Tasks, and Activities, as well as integrating Tailwind CSS into the frontend. Meanwhile, we improved web display, developed task and activity pages, started designing interaction flows, and initiated API structure planning using Go on the backend.
+          <w:br/>
+          <w:br/>
+          Additionally, we started building reporting functionality and handling file XER. To optimize our workflow, we adjusted layout, project structure, and work environment settings. Finally, we set up initial frontend and backend configurations to ensure a solid foundation for future development.
+          <w:br/>
+          <w:br/>
+          **Current Status:**
+          <w:br/>
+          <w:br/>
+          * Completed tasks:
+          <w:br/>
+        </w:t>
+        <w:tab/>
+        <w:t>
+          + Tested AI document generation
+          <w:br/>
+        </w:t>
+        <w:tab/>
+        <w:t>
+          + Integrated AI Document Generation with GitHub repository
+          <w:br/>
+        </w:t>
+        <w:tab/>
+        <w:t>
+          + Designed Personal Employee Page UI and backend endpoint integration
+          <w:br/>
+        </w:t>
+        <w:tab/>
+        <w:t>
+          + Refined API structure and service flow
+          <w:br/>
+        </w:t>
+        <w:tab/>
+        <w:t>
+          + Fixed data display bugs
+          <w:br/>
+        </w:t>
+        <w:tab/>
+        <w:t>
+          + Connected backend, frontend, and PostgreSQL database
+          <w:br/>
+        </w:t>
+        <w:tab/>
+        <w:t>
+          + Added Project Form and Task Form
+          <w:br/>
+        </w:t>
+        <w:tab/>
+        <w:t>
+          + Enhanced UX and validated forms
+          <w:br/>
+        </w:t>
+        <w:tab/>
+        <w:t>
+          + Integrated Tailwind CSS into frontend
+          <w:br/>
+          * Pending tasks:
+          <w:br/>
+        </w:t>
+        <w:tab/>
+        <w:t>
+          + Complete AI integration with backend
+          <w:br/>
+        </w:t>
+        <w:tab/>
+        <w:t>
+          + Finalize API structure planning using Go on the backend
+          <w:br/>
+        </w:t>
+        <w:tab/>
+        <w:t>
+          + Develop reporting functionality and file XER handling
+          <w:br/>
+          * Blockers: None identified at this time
+          <w:br/>
+          * Risks: Potential integration complexities between AI and backend functionalities
         </w:t>
       </w:r>
     </w:p>

</xml_diff>

<commit_message>
Fixed task status and project status dropdown bug
</commit_message>
<xml_diff>
--- a/backend/output/summary.docx
+++ b/backend/output/summary.docx
@@ -9,104 +9,32 @@
     </w:p>
     <w:p>
       <w:r>
-        <w:t>Generated: 11 Dec 2025</w:t>
+        <w:t>Generated: 12 Dec 2025</w:t>
       </w:r>
     </w:p>
     <w:p/>
     <w:p>
       <w:r>
         <w:t>
-          Here is the rewritten activity log in a smooth, chronological project narrative:
-          <w:br/>
-          <w:br/>
-          The AI document generation functionality was successfully tested and validated to ensure that its format and structure met the required specifications. Concurrently, we began integrating AI Document Generation with our GitHub repository, setting up a complete structure and branch workflow.
-          <w:br/>
-          <w:br/>
-          Next, we turned our attention to creating the Personal Employee Page (PEP), which involved designing both the UI and backend endpoint integration with the database. This task was completed promptly, allowing us to move forward with planning the integration of AI and polishing the backend further.
-          <w:br/>
-          <w:br/>
-          We then refined the API structure, improved service, controller, and data flow, and prepared for the integration of AI Document Generation. After retesting the project and task workflow to ensure stability, we fixed bugs related to data display, enhanced UX (User Experience), and validated forms. Furthermore, we successfully connected the backend, frontend, and PostgreSQL database.
-          <w:br/>
-          <w:br/>
-          Subsequent tasks included adding Project Form and Task Form, testing interaction flow between them, and fixing display bugs related to billable assignments, due dates, and form inputs. We also integrated these forms with the backend and ensured they received input correctly.
-          <w:br/>
-          <w:br/>
-          To further enhance our project, we began detailing the flow of interactions between Projects, Tasks, and Activities, as well as integrating Tailwind CSS into the frontend. Meanwhile, we improved web display, developed task and activity pages, started designing interaction flows, and initiated API structure planning using Go on the backend.
-          <w:br/>
-          <w:br/>
-          Additionally, we started building reporting functionality and handling file XER. To optimize our workflow, we adjusted layout, project structure, and work environment settings. Finally, we set up initial frontend and backend configurations to ensure a solid foundation for future development.
-          <w:br/>
-          <w:br/>
-          **Current Status:**
-          <w:br/>
-          <w:br/>
-          * Completed tasks:
-          <w:br/>
-        </w:t>
-        <w:tab/>
-        <w:t>
-          + Tested AI document generation
-          <w:br/>
-        </w:t>
-        <w:tab/>
-        <w:t>
-          + Integrated AI Document Generation with GitHub repository
-          <w:br/>
-        </w:t>
-        <w:tab/>
-        <w:t>
-          + Designed Personal Employee Page UI and backend endpoint integration
-          <w:br/>
-        </w:t>
-        <w:tab/>
-        <w:t>
-          + Refined API structure and service flow
-          <w:br/>
-        </w:t>
-        <w:tab/>
-        <w:t>
-          + Fixed data display bugs
-          <w:br/>
-        </w:t>
-        <w:tab/>
-        <w:t>
-          + Connected backend, frontend, and PostgreSQL database
-          <w:br/>
-        </w:t>
-        <w:tab/>
-        <w:t>
-          + Added Project Form and Task Form
-          <w:br/>
-        </w:t>
-        <w:tab/>
-        <w:t>
-          + Enhanced UX and validated forms
-          <w:br/>
-        </w:t>
-        <w:tab/>
-        <w:t>
-          + Integrated Tailwind CSS into frontend
-          <w:br/>
-          * Pending tasks:
-          <w:br/>
-        </w:t>
-        <w:tab/>
-        <w:t>
-          + Complete AI integration with backend
-          <w:br/>
-        </w:t>
-        <w:tab/>
-        <w:t>
-          + Finalize API structure planning using Go on the backend
-          <w:br/>
-        </w:t>
-        <w:tab/>
-        <w:t>
-          + Develop reporting functionality and file XER handling
-          <w:br/>
-          * Blockers: None identified at this time
-          <w:br/>
-          * Risks: Potential integration complexities between AI and backend functionalities
+          Here is a rewritten version of the activity log in a clear and chronological narrative:
+          <w:br/>
+          <w:br/>
+          The team successfully tested the AI document generation results, ensuring that the format and structure of the output met the required specifications. This was followed by integrating the AI Document Generation with a GitHub repository, including setting up the complete structure and branch workflow.
+          <w:br/>
+          <w:br/>
+          Next, work began on developing the Personal Employee Page, which involved completing all daily tasks and outlining a plan for integrating AI and polishing the backend further. The API structure was polished, services were refined, controllers were improved, and data flow was optimized. Additionally, preparations were made for integrating AI Document Generation with the backend.
+          <w:br/>
+          <w:br/>
+          The project team then conducted another round of testing to ensure that the project and task flows were stable. Bugs in data display were fixed, improvements were made to UX and form validation, and the connection between the backend, frontend, and PostgreSQL database was completed.
+          <w:br/>
+          <w:br/>
+          Further development included adding Project Form and Task Form features, as well as testing interaction flow for these components. Bug fixes were implemented for displaying project data (billable, assignee, due), and forms were successfully integrated with the backend.
+          <w:br/>
+          <w:br/>
+          The team then worked on outlining detailed interaction flows between Projects, Tasks, and Activities, and integrating Tailwind CSS into the frontend. Improvements were made to the web interface, and development began on Task and Activity pages.
+          <w:br/>
+          <w:br/>
+          In addition, work started on developing menu reporting and handling file XER. Layout adjustments, project structure changes, and workspace environment modifications were also implemented. Initial setup for both frontend and backend was completed.
         </w:t>
       </w:r>
     </w:p>

</xml_diff>

<commit_message>
Implement activity log structure for ai document summary
</commit_message>
<xml_diff>
--- a/backend/output/summary.docx
+++ b/backend/output/summary.docx
@@ -9,32 +9,39 @@
     </w:p>
     <w:p>
       <w:r>
-        <w:t>Generated: 12 Dec 2025</w:t>
+        <w:t>Date | Activity</w:t>
       </w:r>
     </w:p>
-    <w:p/>
+    <w:p>
+      <w:r>
+        <w:t>----------------------------</w:t>
+      </w:r>
+    </w:p>
     <w:p>
       <w:r>
         <w:t>
-          Here is a rewritten version of the activity log in a clear and chronological narrative:
-          <w:br/>
-          <w:br/>
-          The team successfully tested the AI document generation results, ensuring that the format and structure of the output met the required specifications. This was followed by integrating the AI Document Generation with a GitHub repository, including setting up the complete structure and branch workflow.
-          <w:br/>
-          <w:br/>
-          Next, work began on developing the Personal Employee Page, which involved completing all daily tasks and outlining a plan for integrating AI and polishing the backend further. The API structure was polished, services were refined, controllers were improved, and data flow was optimized. Additionally, preparations were made for integrating AI Document Generation with the backend.
-          <w:br/>
-          <w:br/>
-          The project team then conducted another round of testing to ensure that the project and task flows were stable. Bugs in data display were fixed, improvements were made to UX and form validation, and the connection between the backend, frontend, and PostgreSQL database was completed.
-          <w:br/>
-          <w:br/>
-          Further development included adding Project Form and Task Form features, as well as testing interaction flow for these components. Bug fixes were implemented for displaying project data (billable, assignee, due), and forms were successfully integrated with the backend.
-          <w:br/>
-          <w:br/>
-          The team then worked on outlining detailed interaction flows between Projects, Tasks, and Activities, and integrating Tailwind CSS into the frontend. Improvements were made to the web interface, and development began on Task and Activity pages.
-          <w:br/>
-          <w:br/>
-          In addition, work started on developing menu reporting and handling file XER. Layout adjustments, project structure changes, and workspace environment modifications were also implemented. Initial setup for both frontend and backend was completed.
+          11 Dec 2025 | Pengujian terhadap hasil dokumen AI telah menunjukkan bahwa format serta struktur outputnya sudah memenuhi spesifikasi yang ditentukan.
+          <w:br/>
+          11 Dec 2025 | Integrasikan teknologi Pembuatan Dokumen Otomatis dengan Pengaturan Repositori GitHub (termasuk struktur lengkap dan arus aliran cabang).
+          <w:br/>
+          11 Dec 2025 | Semua pekerjaan harian telah diselesaikan, dan telah disiapkan rancangan integrasi teknologi AI dan pengembangan backend yang lebih lanjut.
+          <w:br/>
+          11 Dec 2025 | Mengoptimalkan struktur API, menyempurnakan layanan, kontroler, dan aliran data serta mempersiapkan integrasi generasi dokumen berbasis AI.
+          <w:br/>
+          11 Dec 2025 | Pengujian ulang aliran Proyek &amp; Tugas (stabilitas) telah selesai, serta diperbaiki kestabilan tampilan data, perbaikan pengalaman pengguna dan validasi formulir, serta terintegrasi koneksi Backend-Frontend-PostgreSQL.
+          <w:br/>
+          11 Dec 2025 | Penambahan formulir Proyek dan Tugas, alur interaksi antara Proyek dan Tugas telah diverifikasi, serta perbaikan bug pada tampilan data (dapat dihitung, asingkan, jatuh tempo) dan formulir berhasil menerima input dan terhubung ke backend.
+          <w:br/>
+          11 Dec 2025 | Mengembangkan dokumen spesifikasi teknis yang menggambarkan proses interaksi antara proyek, tugas, dan aktivitas serta integrasinya dengan framework Tailwind CSS di sisi depan.
+          <w:br/>
+          11 Dec 2025 | Perbaikan desain tampilan web, pengembangan halaman Task &amp; Activitiesserta pembentukan struktur API backend menggunakan bahasa Go telah dimulai.
+          <w:br/>
+          11 Dec 2025 | Dipelopori pengembangan menu pelaporan dan penanganan file XER.
+          <w:br/>
+          11 Dec 2025 | Penyesuaian tata letak, struktur proyek, dan lingkungan kerja.
+          <w:br/>
+          11 Dec 2025 | Pengaturan dasar sistem frontend dan backend.
+          <w:br/>
         </w:t>
       </w:r>
     </w:p>

</xml_diff>